<commit_message>
contact at the bottom
</commit_message>
<xml_diff>
--- a/Files/download/Resume_Karabay.docx
+++ b/Files/download/Resume_Karabay.docx
@@ -2071,9 +2071,53 @@
           <w:rFonts w:ascii="Arial" w:eastAsia="Calibri" w:hAnsi="Arial" w:cs="Arial"/>
           <w:sz w:val="22"/>
           <w:szCs w:val="22"/>
+        </w:rPr>
+        <w:t xml:space="preserve">&amp; </w:t>
+      </w:r>
+      <w:proofErr w:type="spellStart"/>
+      <w:r>
+        <w:rPr>
+          <w:rFonts w:ascii="Arial" w:eastAsia="Calibri" w:hAnsi="Arial" w:cs="Arial"/>
+          <w:sz w:val="22"/>
+          <w:szCs w:val="22"/>
+        </w:rPr>
+        <w:t>Karabay</w:t>
+      </w:r>
+      <w:proofErr w:type="spellEnd"/>
+      <w:r>
+        <w:rPr>
+          <w:rFonts w:ascii="Arial" w:eastAsia="Calibri" w:hAnsi="Arial" w:cs="Arial"/>
+          <w:sz w:val="22"/>
+          <w:szCs w:val="22"/>
+        </w:rPr>
+        <w:t xml:space="preserve"> A., Trans). </w:t>
+      </w:r>
+      <w:proofErr w:type="spellStart"/>
+      <w:r>
+        <w:rPr>
+          <w:rFonts w:ascii="Arial" w:eastAsia="Calibri" w:hAnsi="Arial" w:cs="Arial"/>
+          <w:sz w:val="22"/>
+          <w:szCs w:val="22"/>
+        </w:rPr>
+        <w:t>Pegem</w:t>
+      </w:r>
+      <w:proofErr w:type="spellEnd"/>
+      <w:r>
+        <w:rPr>
+          <w:rFonts w:ascii="Arial" w:eastAsia="Calibri" w:hAnsi="Arial" w:cs="Arial"/>
+          <w:sz w:val="22"/>
+          <w:szCs w:val="22"/>
+        </w:rPr>
+        <w:t xml:space="preserve"> Press. </w:t>
+      </w:r>
+      <w:r>
+        <w:rPr>
+          <w:rFonts w:ascii="Arial" w:eastAsia="Calibri" w:hAnsi="Arial" w:cs="Arial"/>
+          <w:sz w:val="22"/>
+          <w:szCs w:val="22"/>
           <w:lang w:val="nl-NL"/>
         </w:rPr>
-        <w:t>&amp; Karabay A., Trans). Pegem Press. İstanbul, Turkey. (</w:t>
+        <w:t>İstanbul, Turkey. (</w:t>
       </w:r>
       <w:r>
         <w:rPr>
@@ -2176,29 +2220,7 @@
           <w:rFonts w:ascii="Arial" w:hAnsi="Arial" w:cs="Arial"/>
           <w:b/>
         </w:rPr>
-        <w:t xml:space="preserve">GRANTS </w:t>
-      </w:r>
-      <w:r>
-        <w:rPr>
-          <w:rFonts w:ascii="Arial" w:hAnsi="Arial" w:cs="Arial"/>
-          <w:b/>
-          <w:i/>
-        </w:rPr>
-        <w:t>and</w:t>
-      </w:r>
-      <w:r>
-        <w:rPr>
-          <w:rFonts w:ascii="Arial" w:hAnsi="Arial" w:cs="Arial"/>
-          <w:b/>
-        </w:rPr>
-        <w:t xml:space="preserve"> </w:t>
-      </w:r>
-      <w:r>
-        <w:rPr>
-          <w:rFonts w:ascii="Arial" w:hAnsi="Arial" w:cs="Arial"/>
-          <w:b/>
-        </w:rPr>
-        <w:t>SCHOLARSHIPS</w:t>
+        <w:t>TECHNICAL PROFIENCY</w:t>
       </w:r>
     </w:p>
     <w:p>
@@ -2219,6 +2241,190 @@
         <w:rPr>
           <w:rFonts w:ascii="Arial" w:hAnsi="Arial" w:cs="Arial"/>
         </w:rPr>
+        <w:t>SPSS (</w:t>
+      </w:r>
+      <w:r>
+        <w:rPr>
+          <w:rFonts w:ascii="Arial" w:hAnsi="Arial" w:cs="Arial"/>
+          <w:i/>
+        </w:rPr>
+        <w:t>advanced</w:t>
+      </w:r>
+      <w:r>
+        <w:rPr>
+          <w:rFonts w:ascii="Arial" w:hAnsi="Arial" w:cs="Arial"/>
+        </w:rPr>
+        <w:t>); R (</w:t>
+      </w:r>
+      <w:r>
+        <w:rPr>
+          <w:rFonts w:ascii="Arial" w:hAnsi="Arial" w:cs="Arial"/>
+          <w:i/>
+        </w:rPr>
+        <w:t>advanced</w:t>
+      </w:r>
+      <w:r>
+        <w:rPr>
+          <w:rFonts w:ascii="Arial" w:hAnsi="Arial" w:cs="Arial"/>
+        </w:rPr>
+        <w:t>); MS Office (</w:t>
+      </w:r>
+      <w:r>
+        <w:rPr>
+          <w:rFonts w:ascii="Arial" w:hAnsi="Arial" w:cs="Arial"/>
+          <w:i/>
+        </w:rPr>
+        <w:t>advanced</w:t>
+      </w:r>
+      <w:r>
+        <w:rPr>
+          <w:rFonts w:ascii="Arial" w:hAnsi="Arial" w:cs="Arial"/>
+        </w:rPr>
+        <w:t>); E-prime (</w:t>
+      </w:r>
+      <w:r>
+        <w:rPr>
+          <w:rFonts w:ascii="Arial" w:hAnsi="Arial" w:cs="Arial"/>
+          <w:i/>
+        </w:rPr>
+        <w:t>moderate</w:t>
+      </w:r>
+      <w:r>
+        <w:rPr>
+          <w:rFonts w:ascii="Arial" w:hAnsi="Arial" w:cs="Arial"/>
+        </w:rPr>
+        <w:t xml:space="preserve">); </w:t>
+      </w:r>
+      <w:proofErr w:type="spellStart"/>
+      <w:r>
+        <w:rPr>
+          <w:rFonts w:ascii="Arial" w:hAnsi="Arial" w:cs="Arial"/>
+        </w:rPr>
+        <w:t>OpenSesame</w:t>
+      </w:r>
+      <w:proofErr w:type="spellEnd"/>
+      <w:r>
+        <w:rPr>
+          <w:rFonts w:ascii="Arial" w:hAnsi="Arial" w:cs="Arial"/>
+        </w:rPr>
+        <w:t xml:space="preserve"> (</w:t>
+      </w:r>
+      <w:r>
+        <w:rPr>
+          <w:rFonts w:ascii="Arial" w:hAnsi="Arial" w:cs="Arial"/>
+          <w:i/>
+        </w:rPr>
+        <w:t>moderate</w:t>
+      </w:r>
+      <w:r>
+        <w:rPr>
+          <w:rFonts w:ascii="Arial" w:hAnsi="Arial" w:cs="Arial"/>
+        </w:rPr>
+        <w:t xml:space="preserve">); </w:t>
+      </w:r>
+      <w:proofErr w:type="spellStart"/>
+      <w:r>
+        <w:rPr>
+          <w:rFonts w:ascii="Arial" w:hAnsi="Arial" w:cs="Arial"/>
+        </w:rPr>
+        <w:t>Matlab</w:t>
+      </w:r>
+      <w:proofErr w:type="spellEnd"/>
+      <w:r>
+        <w:rPr>
+          <w:rFonts w:ascii="Arial" w:hAnsi="Arial" w:cs="Arial"/>
+        </w:rPr>
+        <w:t xml:space="preserve"> (</w:t>
+      </w:r>
+      <w:proofErr w:type="spellStart"/>
+      <w:r>
+        <w:rPr>
+          <w:rFonts w:ascii="Arial" w:hAnsi="Arial" w:cs="Arial"/>
+          <w:i/>
+        </w:rPr>
+        <w:t>beginnder</w:t>
+      </w:r>
+      <w:proofErr w:type="spellEnd"/>
+      <w:r>
+        <w:rPr>
+          <w:rFonts w:ascii="Arial" w:hAnsi="Arial" w:cs="Arial"/>
+        </w:rPr>
+        <w:t>); Python (</w:t>
+      </w:r>
+      <w:r>
+        <w:rPr>
+          <w:rFonts w:ascii="Arial" w:hAnsi="Arial" w:cs="Arial"/>
+          <w:i/>
+        </w:rPr>
+        <w:t>beginner</w:t>
+      </w:r>
+      <w:r>
+        <w:rPr>
+          <w:rFonts w:ascii="Arial" w:hAnsi="Arial" w:cs="Arial"/>
+        </w:rPr>
+        <w:t>)</w:t>
+      </w:r>
+    </w:p>
+    <w:p>
+      <w:pPr>
+        <w:pStyle w:val="NoSpacing"/>
+        <w:jc w:val="both"/>
+        <w:rPr>
+          <w:rFonts w:ascii="Arial" w:hAnsi="Arial" w:cs="Arial"/>
+          <w:b/>
+        </w:rPr>
+      </w:pPr>
+    </w:p>
+    <w:p>
+      <w:pPr>
+        <w:pStyle w:val="NoSpacing"/>
+        <w:jc w:val="both"/>
+        <w:rPr>
+          <w:rFonts w:ascii="Arial" w:hAnsi="Arial" w:cs="Arial"/>
+          <w:b/>
+        </w:rPr>
+      </w:pPr>
+      <w:r>
+        <w:rPr>
+          <w:rFonts w:ascii="Arial" w:hAnsi="Arial" w:cs="Arial"/>
+          <w:b/>
+        </w:rPr>
+        <w:t xml:space="preserve">GRANTS </w:t>
+      </w:r>
+      <w:r>
+        <w:rPr>
+          <w:rFonts w:ascii="Arial" w:hAnsi="Arial" w:cs="Arial"/>
+          <w:b/>
+          <w:i/>
+        </w:rPr>
+        <w:t>and</w:t>
+      </w:r>
+      <w:r>
+        <w:rPr>
+          <w:rFonts w:ascii="Arial" w:hAnsi="Arial" w:cs="Arial"/>
+          <w:b/>
+        </w:rPr>
+        <w:t xml:space="preserve"> SCHOLARSHIPS</w:t>
+      </w:r>
+    </w:p>
+    <w:p>
+      <w:pPr>
+        <w:pStyle w:val="NoSpacing"/>
+        <w:numPr>
+          <w:ilvl w:val="0"/>
+          <w:numId w:val="12"/>
+        </w:numPr>
+        <w:ind w:left="426" w:hanging="426"/>
+        <w:jc w:val="both"/>
+        <w:rPr>
+          <w:rFonts w:ascii="Arial" w:hAnsi="Arial" w:cs="Arial"/>
+          <w:b/>
+        </w:rPr>
+      </w:pPr>
+      <w:r>
+        <w:rPr>
+          <w:rFonts w:ascii="Arial" w:hAnsi="Arial" w:cs="Arial"/>
+        </w:rPr>
         <w:t xml:space="preserve">Scholarship from Ministry of </w:t>
       </w:r>
       <w:proofErr w:type="spellStart"/>
@@ -2244,6 +2450,7 @@
         <w:t xml:space="preserve"> from 2012 to 2019. Full coverage of tuition, stipend and partly coverage of research costs for both </w:t>
       </w:r>
       <w:proofErr w:type="spellStart"/>
+      <w:proofErr w:type="gramStart"/>
       <w:r>
         <w:rPr>
           <w:rFonts w:ascii="Arial" w:hAnsi="Arial" w:cs="Arial"/>
@@ -2251,6 +2458,7 @@
         <w:t>masters</w:t>
       </w:r>
       <w:proofErr w:type="spellEnd"/>
+      <w:proofErr w:type="gramEnd"/>
       <w:r>
         <w:rPr>
           <w:rFonts w:ascii="Arial" w:hAnsi="Arial" w:cs="Arial"/>
@@ -2267,6 +2475,8 @@
           <w:b/>
         </w:rPr>
       </w:pPr>
+      <w:bookmarkStart w:id="0" w:name="_GoBack"/>
+      <w:bookmarkEnd w:id="0"/>
     </w:p>
     <w:p>
       <w:pPr>
@@ -2330,39 +2540,7 @@
           <w:rFonts w:ascii="Arial" w:hAnsi="Arial" w:cs="Arial"/>
           <w:lang w:val="en-US"/>
         </w:rPr>
-        <w:t xml:space="preserve"> J., David F. &amp; </w:t>
-      </w:r>
-      <w:proofErr w:type="spellStart"/>
-      <w:r>
-        <w:rPr>
-          <w:rFonts w:ascii="Arial" w:hAnsi="Arial" w:cs="Arial"/>
-          <w:lang w:val="en-US"/>
-        </w:rPr>
-        <w:t>Akyurek</w:t>
-      </w:r>
-      <w:proofErr w:type="spellEnd"/>
-      <w:r>
-        <w:rPr>
-          <w:rFonts w:ascii="Arial" w:hAnsi="Arial" w:cs="Arial"/>
-          <w:lang w:val="en-US"/>
-        </w:rPr>
-        <w:t xml:space="preserve"> E.G. (2017, December). The Acute Effects of Cocoa </w:t>
-      </w:r>
-      <w:proofErr w:type="spellStart"/>
-      <w:r>
-        <w:rPr>
-          <w:rFonts w:ascii="Arial" w:hAnsi="Arial" w:cs="Arial"/>
-          <w:lang w:val="en-US"/>
-        </w:rPr>
-        <w:t>Flavanols</w:t>
-      </w:r>
-      <w:proofErr w:type="spellEnd"/>
-      <w:r>
-        <w:rPr>
-          <w:rFonts w:ascii="Arial" w:hAnsi="Arial" w:cs="Arial"/>
-          <w:lang w:val="en-US"/>
-        </w:rPr>
-        <w:t xml:space="preserve"> on Temporal and Spatial Attention. </w:t>
+        <w:t xml:space="preserve"> J., David F. &amp; Akyurek E.G. (2017, December). The Acute Effects of Cocoa Flavanols on Temporal and Spatial Attention. </w:t>
       </w:r>
       <w:r>
         <w:rPr>
@@ -2797,7 +2975,15 @@
           <w:rFonts w:ascii="Arial" w:hAnsi="Arial" w:cs="Arial"/>
           <w:lang w:val="en-US"/>
         </w:rPr>
-        <w:t xml:space="preserve"> (The Relationship between Frustration Responses, Personality Types and Attribution). Oral session presented at 14. </w:t>
+        <w:t xml:space="preserve"> (The Relationship between Frustration </w:t>
+      </w:r>
+      <w:r>
+        <w:rPr>
+          <w:rFonts w:ascii="Arial" w:hAnsi="Arial" w:cs="Arial"/>
+          <w:lang w:val="en-US"/>
+        </w:rPr>
+        <w:lastRenderedPageBreak/>
+        <w:t xml:space="preserve">Responses, Personality Types and Attribution). Oral session presented at 14. </w:t>
       </w:r>
       <w:proofErr w:type="spellStart"/>
       <w:r>
@@ -2890,7 +3076,6 @@
           <w:b/>
           <w:lang w:val="en-US"/>
         </w:rPr>
-        <w:lastRenderedPageBreak/>
         <w:t>POSTER PRESENTATIONS</w:t>
       </w:r>
     </w:p>
@@ -2908,8 +3093,6 @@
           <w:lang w:val="en-US"/>
         </w:rPr>
       </w:pPr>
-      <w:bookmarkStart w:id="0" w:name="_GoBack"/>
-      <w:bookmarkEnd w:id="0"/>
       <w:r>
         <w:rPr>
           <w:rFonts w:ascii="Arial" w:hAnsi="Arial" w:cs="Arial"/>
@@ -3001,23 +3184,7 @@
           <w:rFonts w:ascii="Arial" w:hAnsi="Arial" w:cs="Arial"/>
           <w:lang w:val="en-US"/>
         </w:rPr>
-        <w:t xml:space="preserve"> A. &amp; </w:t>
-      </w:r>
-      <w:proofErr w:type="spellStart"/>
-      <w:r>
-        <w:rPr>
-          <w:rFonts w:ascii="Arial" w:hAnsi="Arial" w:cs="Arial"/>
-          <w:lang w:val="en-US"/>
-        </w:rPr>
-        <w:t>Akyurek</w:t>
-      </w:r>
-      <w:proofErr w:type="spellEnd"/>
-      <w:r>
-        <w:rPr>
-          <w:rFonts w:ascii="Arial" w:hAnsi="Arial" w:cs="Arial"/>
-          <w:lang w:val="en-US"/>
-        </w:rPr>
-        <w:t xml:space="preserve"> E. G. (2017, August). Target Color and Contrast Influences Temporal Attention in Rapid Serial Visual Presentations. Poster Session presented at 40th European Conference on Visual Perception (ECVP) in Berlin, Germany.</w:t>
+        <w:t xml:space="preserve"> A. &amp; Akyurek E. G. (2017, August). Target Color and Contrast Influences Temporal Attention in Rapid Serial Visual Presentations. Poster Session presented at 40th European Conference on Visual Perception (ECVP) in Berlin, Germany.</w:t>
       </w:r>
     </w:p>
     <w:p>
@@ -3048,23 +3215,7 @@
           <w:rFonts w:ascii="Arial" w:hAnsi="Arial" w:cs="Arial"/>
           <w:lang w:val="en-US"/>
         </w:rPr>
-        <w:t xml:space="preserve"> A. &amp; </w:t>
-      </w:r>
-      <w:proofErr w:type="spellStart"/>
-      <w:r>
-        <w:rPr>
-          <w:rFonts w:ascii="Arial" w:hAnsi="Arial" w:cs="Arial"/>
-          <w:lang w:val="en-US"/>
-        </w:rPr>
-        <w:t>Akyurek</w:t>
-      </w:r>
-      <w:proofErr w:type="spellEnd"/>
-      <w:r>
-        <w:rPr>
-          <w:rFonts w:ascii="Arial" w:hAnsi="Arial" w:cs="Arial"/>
-          <w:lang w:val="en-US"/>
-        </w:rPr>
-        <w:t xml:space="preserve"> E. G. (2017, April). </w:t>
+        <w:t xml:space="preserve"> A. &amp; Akyurek E. G. (2017, April). </w:t>
       </w:r>
       <w:proofErr w:type="spellStart"/>
       <w:r>

</xml_diff>

<commit_message>
CV update 4 pages
</commit_message>
<xml_diff>
--- a/Files/download/Resume_Karabay.docx
+++ b/Files/download/Resume_Karabay.docx
@@ -2794,8 +2794,6 @@
         </w:rPr>
         <w:t>S</w:t>
       </w:r>
-      <w:bookmarkStart w:id="0" w:name="_GoBack"/>
-      <w:bookmarkEnd w:id="0"/>
       <w:r>
         <w:rPr>
           <w:rFonts w:ascii="Cambria" w:eastAsia="Calibri" w:hAnsi="Cambria" w:cs="Arial"/>
@@ -4892,11 +4890,674 @@
       <w:r>
         <w:rPr>
           <w:rFonts w:ascii="Cambria" w:eastAsia="Calibri" w:hAnsi="Cambria" w:cs="Arial"/>
+          <w:b/>
           <w:sz w:val="24"/>
           <w:szCs w:val="24"/>
           <w:lang w:val="nl-NL"/>
         </w:rPr>
-        <w:t xml:space="preserve">Kandemir, G., </w:t>
+        <w:t>Karabay, A.,</w:t>
+      </w:r>
+      <w:r>
+        <w:rPr>
+          <w:rFonts w:ascii="Cambria" w:eastAsia="Calibri" w:hAnsi="Cambria" w:cs="Arial"/>
+          <w:b/>
+          <w:sz w:val="24"/>
+          <w:szCs w:val="24"/>
+          <w:lang w:val="nl-NL"/>
+        </w:rPr>
+        <w:t xml:space="preserve"> </w:t>
+      </w:r>
+      <w:r>
+        <w:rPr>
+          <w:rFonts w:ascii="Cambria" w:eastAsia="Calibri" w:hAnsi="Cambria" w:cs="Arial"/>
+          <w:sz w:val="24"/>
+          <w:szCs w:val="24"/>
+          <w:lang w:val="nl-NL"/>
+        </w:rPr>
+        <w:t xml:space="preserve">Wolff, M. J., </w:t>
+      </w:r>
+      <w:proofErr w:type="spellStart"/>
+      <w:r>
+        <w:rPr>
+          <w:rFonts w:ascii="Cambria" w:eastAsia="Calibri" w:hAnsi="Cambria" w:cs="Arial"/>
+          <w:sz w:val="24"/>
+          <w:szCs w:val="24"/>
+          <w:lang w:val="nl-NL"/>
+        </w:rPr>
+        <w:t>Ruuskanen</w:t>
+      </w:r>
+      <w:proofErr w:type="spellEnd"/>
+      <w:r>
+        <w:rPr>
+          <w:rFonts w:ascii="Cambria" w:eastAsia="Calibri" w:hAnsi="Cambria" w:cs="Arial"/>
+          <w:sz w:val="24"/>
+          <w:szCs w:val="24"/>
+          <w:lang w:val="nl-NL"/>
+        </w:rPr>
+        <w:t xml:space="preserve">, V., &amp; </w:t>
+      </w:r>
+      <w:proofErr w:type="spellStart"/>
+      <w:r>
+        <w:rPr>
+          <w:rFonts w:ascii="Cambria" w:eastAsia="Calibri" w:hAnsi="Cambria" w:cs="Arial"/>
+          <w:sz w:val="24"/>
+          <w:szCs w:val="24"/>
+          <w:lang w:val="nl-NL"/>
+        </w:rPr>
+        <w:t>Akyürek</w:t>
+      </w:r>
+      <w:proofErr w:type="spellEnd"/>
+      <w:r>
+        <w:rPr>
+          <w:rFonts w:ascii="Cambria" w:hAnsi="Cambria" w:cs="Arial"/>
+          <w:sz w:val="24"/>
+          <w:szCs w:val="24"/>
+          <w:lang w:val="nl-NL"/>
+        </w:rPr>
+        <w:t>,</w:t>
+      </w:r>
+      <w:r>
+        <w:rPr>
+          <w:rFonts w:ascii="Cambria" w:eastAsia="Calibri" w:hAnsi="Cambria" w:cs="Arial"/>
+          <w:sz w:val="24"/>
+          <w:szCs w:val="24"/>
+          <w:lang w:val="nl-NL"/>
+        </w:rPr>
+        <w:t xml:space="preserve"> E. G. (2022, April).</w:t>
+      </w:r>
+      <w:r>
+        <w:rPr>
+          <w:rFonts w:ascii="Cambria" w:eastAsia="Calibri" w:hAnsi="Cambria" w:cs="Arial"/>
+          <w:sz w:val="24"/>
+          <w:szCs w:val="24"/>
+          <w:lang w:val="nl-NL"/>
+        </w:rPr>
+        <w:t xml:space="preserve"> </w:t>
+      </w:r>
+      <w:r>
+        <w:rPr>
+          <w:rFonts w:ascii="Cambria" w:eastAsia="Calibri" w:hAnsi="Cambria" w:cs="Arial"/>
+          <w:sz w:val="24"/>
+          <w:szCs w:val="24"/>
+        </w:rPr>
+        <w:t xml:space="preserve">Visual impulse perturbation: Neural sonar or just noise-reducer? Poster Session presented at the 18th NVP Winter Conference in </w:t>
+      </w:r>
+      <w:proofErr w:type="spellStart"/>
+      <w:r>
+        <w:rPr>
+          <w:rFonts w:ascii="Cambria" w:eastAsia="Calibri" w:hAnsi="Cambria" w:cs="Arial"/>
+          <w:sz w:val="24"/>
+          <w:szCs w:val="24"/>
+        </w:rPr>
+        <w:t>Egmond</w:t>
+      </w:r>
+      <w:proofErr w:type="spellEnd"/>
+      <w:r>
+        <w:rPr>
+          <w:rFonts w:ascii="Cambria" w:eastAsia="Calibri" w:hAnsi="Cambria" w:cs="Arial"/>
+          <w:sz w:val="24"/>
+          <w:szCs w:val="24"/>
+        </w:rPr>
+        <w:t>, Netherlands.</w:t>
+      </w:r>
+    </w:p>
+    <w:p>
+      <w:pPr>
+        <w:spacing w:after="60" w:line="240" w:lineRule="auto"/>
+        <w:jc w:val="both"/>
+        <w:rPr>
+          <w:rFonts w:ascii="Cambria" w:eastAsia="Calibri" w:hAnsi="Cambria" w:cs="Arial"/>
+          <w:sz w:val="24"/>
+          <w:szCs w:val="24"/>
+        </w:rPr>
+      </w:pPr>
+      <w:r>
+        <w:rPr>
+          <w:rFonts w:ascii="Cambria" w:hAnsi="Cambria" w:cs="Arial"/>
+          <w:sz w:val="24"/>
+          <w:szCs w:val="24"/>
+        </w:rPr>
+        <w:t xml:space="preserve">Chen, I., </w:t>
+      </w:r>
+      <w:r>
+        <w:rPr>
+          <w:rFonts w:ascii="Cambria" w:eastAsia="Calibri" w:hAnsi="Cambria" w:cs="Arial"/>
+          <w:b/>
+          <w:sz w:val="24"/>
+          <w:szCs w:val="24"/>
+        </w:rPr>
+        <w:t>Karabay, A.,</w:t>
+      </w:r>
+      <w:r>
+        <w:t xml:space="preserve"> </w:t>
+      </w:r>
+      <w:proofErr w:type="spellStart"/>
+      <w:r>
+        <w:rPr>
+          <w:rFonts w:ascii="Cambria" w:eastAsia="Calibri" w:hAnsi="Cambria" w:cs="Arial"/>
+          <w:sz w:val="24"/>
+          <w:szCs w:val="24"/>
+        </w:rPr>
+        <w:t>Mathȏt</w:t>
+      </w:r>
+      <w:proofErr w:type="spellEnd"/>
+      <w:r>
+        <w:rPr>
+          <w:rFonts w:ascii="Cambria" w:eastAsia="Calibri" w:hAnsi="Cambria" w:cs="Arial"/>
+          <w:sz w:val="24"/>
+          <w:szCs w:val="24"/>
+        </w:rPr>
+        <w:t xml:space="preserve">, S., Bowman, H., </w:t>
+      </w:r>
+      <w:r>
+        <w:rPr>
+          <w:rFonts w:ascii="Cambria" w:eastAsia="Calibri" w:hAnsi="Cambria" w:cs="Arial"/>
+          <w:sz w:val="24"/>
+          <w:szCs w:val="24"/>
+        </w:rPr>
+        <w:t xml:space="preserve">&amp; </w:t>
+      </w:r>
+      <w:proofErr w:type="spellStart"/>
+      <w:r>
+        <w:rPr>
+          <w:rFonts w:ascii="Cambria" w:eastAsia="Calibri" w:hAnsi="Cambria" w:cs="Arial"/>
+          <w:sz w:val="24"/>
+          <w:szCs w:val="24"/>
+        </w:rPr>
+        <w:t>Akyürek</w:t>
+      </w:r>
+      <w:proofErr w:type="spellEnd"/>
+      <w:r>
+        <w:rPr>
+          <w:rFonts w:ascii="Cambria" w:hAnsi="Cambria" w:cs="Arial"/>
+          <w:sz w:val="24"/>
+          <w:szCs w:val="24"/>
+        </w:rPr>
+        <w:t>,</w:t>
+      </w:r>
+      <w:r>
+        <w:rPr>
+          <w:rFonts w:ascii="Cambria" w:eastAsia="Calibri" w:hAnsi="Cambria" w:cs="Arial"/>
+          <w:sz w:val="24"/>
+          <w:szCs w:val="24"/>
+        </w:rPr>
+        <w:t xml:space="preserve"> E. G. (2022, April). </w:t>
+      </w:r>
+      <w:r>
+        <w:rPr>
+          <w:rFonts w:ascii="Cambria" w:eastAsia="Calibri" w:hAnsi="Cambria" w:cs="Arial"/>
+          <w:sz w:val="24"/>
+          <w:szCs w:val="24"/>
+        </w:rPr>
+        <w:t>Concealed identity</w:t>
+      </w:r>
+      <w:r>
+        <w:rPr>
+          <w:rFonts w:ascii="Cambria" w:eastAsia="Calibri" w:hAnsi="Cambria" w:cs="Arial"/>
+          <w:sz w:val="24"/>
+          <w:szCs w:val="24"/>
+        </w:rPr>
+        <w:t xml:space="preserve"> </w:t>
+      </w:r>
+      <w:r>
+        <w:rPr>
+          <w:rFonts w:ascii="Cambria" w:eastAsia="Calibri" w:hAnsi="Cambria" w:cs="Arial"/>
+          <w:sz w:val="24"/>
+          <w:szCs w:val="24"/>
+        </w:rPr>
+        <w:t>information detection with pupillometry in rapid serial visual presentation</w:t>
+      </w:r>
+      <w:r>
+        <w:rPr>
+          <w:rFonts w:ascii="Cambria" w:eastAsia="Calibri" w:hAnsi="Cambria" w:cs="Arial"/>
+          <w:sz w:val="24"/>
+          <w:szCs w:val="24"/>
+        </w:rPr>
+        <w:t xml:space="preserve">. </w:t>
+      </w:r>
+      <w:r>
+        <w:rPr>
+          <w:rFonts w:ascii="Cambria" w:eastAsia="Calibri" w:hAnsi="Cambria" w:cs="Arial"/>
+          <w:sz w:val="24"/>
+          <w:szCs w:val="24"/>
+        </w:rPr>
+        <w:t xml:space="preserve">Poster Session presented </w:t>
+      </w:r>
+      <w:r>
+        <w:rPr>
+          <w:rFonts w:ascii="Cambria" w:hAnsi="Cambria" w:cs="Arial"/>
+          <w:sz w:val="24"/>
+          <w:szCs w:val="24"/>
+        </w:rPr>
+        <w:t>at t</w:t>
+      </w:r>
+      <w:r>
+        <w:rPr>
+          <w:rFonts w:ascii="Cambria" w:hAnsi="Cambria" w:cs="Arial"/>
+          <w:sz w:val="24"/>
+          <w:szCs w:val="24"/>
+        </w:rPr>
+        <w:t>he 1</w:t>
+      </w:r>
+      <w:r>
+        <w:rPr>
+          <w:rFonts w:ascii="Cambria" w:hAnsi="Cambria" w:cs="Arial"/>
+          <w:sz w:val="24"/>
+          <w:szCs w:val="24"/>
+        </w:rPr>
+        <w:t>8</w:t>
+      </w:r>
+      <w:r>
+        <w:rPr>
+          <w:rFonts w:ascii="Cambria" w:hAnsi="Cambria" w:cs="Arial"/>
+          <w:sz w:val="24"/>
+          <w:szCs w:val="24"/>
+        </w:rPr>
+        <w:t xml:space="preserve">th NVP Winter Conference </w:t>
+      </w:r>
+      <w:r>
+        <w:rPr>
+          <w:rFonts w:ascii="Cambria" w:hAnsi="Cambria" w:cs="Arial"/>
+          <w:sz w:val="24"/>
+          <w:szCs w:val="24"/>
+        </w:rPr>
+        <w:t xml:space="preserve">in </w:t>
+      </w:r>
+      <w:proofErr w:type="spellStart"/>
+      <w:r>
+        <w:rPr>
+          <w:rFonts w:ascii="Cambria" w:hAnsi="Cambria" w:cs="Arial"/>
+          <w:sz w:val="24"/>
+          <w:szCs w:val="24"/>
+        </w:rPr>
+        <w:t>Egmond</w:t>
+      </w:r>
+      <w:proofErr w:type="spellEnd"/>
+      <w:r>
+        <w:rPr>
+          <w:rFonts w:ascii="Cambria" w:hAnsi="Cambria" w:cs="Arial"/>
+          <w:sz w:val="24"/>
+          <w:szCs w:val="24"/>
+        </w:rPr>
+        <w:t>, Netherlands.</w:t>
+      </w:r>
+    </w:p>
+    <w:p>
+      <w:pPr>
+        <w:spacing w:after="60" w:line="240" w:lineRule="auto"/>
+        <w:jc w:val="both"/>
+        <w:rPr>
+          <w:rFonts w:ascii="Cambria" w:eastAsia="Calibri" w:hAnsi="Cambria" w:cs="Arial"/>
+          <w:sz w:val="24"/>
+          <w:szCs w:val="24"/>
+        </w:rPr>
+      </w:pPr>
+      <w:r>
+        <w:rPr>
+          <w:rFonts w:ascii="Cambria" w:hAnsi="Cambria" w:cs="Arial"/>
+          <w:sz w:val="24"/>
+          <w:szCs w:val="24"/>
+          <w:lang w:val="nl-NL"/>
+        </w:rPr>
+        <w:t xml:space="preserve">Wang, S., </w:t>
+      </w:r>
+      <w:r>
+        <w:rPr>
+          <w:rFonts w:ascii="Cambria" w:eastAsia="Calibri" w:hAnsi="Cambria" w:cs="Arial"/>
+          <w:b/>
+          <w:sz w:val="24"/>
+          <w:szCs w:val="24"/>
+          <w:lang w:val="nl-NL"/>
+        </w:rPr>
+        <w:t>Karabay, A.,</w:t>
+      </w:r>
+      <w:r>
+        <w:rPr>
+          <w:rFonts w:ascii="Cambria" w:eastAsia="Calibri" w:hAnsi="Cambria" w:cs="Arial"/>
+          <w:sz w:val="24"/>
+          <w:szCs w:val="24"/>
+          <w:lang w:val="nl-NL"/>
+        </w:rPr>
+        <w:t xml:space="preserve"> &amp; </w:t>
+      </w:r>
+      <w:proofErr w:type="spellStart"/>
+      <w:r>
+        <w:rPr>
+          <w:rFonts w:ascii="Cambria" w:eastAsia="Calibri" w:hAnsi="Cambria" w:cs="Arial"/>
+          <w:sz w:val="24"/>
+          <w:szCs w:val="24"/>
+          <w:lang w:val="nl-NL"/>
+        </w:rPr>
+        <w:t>Akyürek</w:t>
+      </w:r>
+      <w:proofErr w:type="spellEnd"/>
+      <w:r>
+        <w:rPr>
+          <w:rFonts w:ascii="Cambria" w:hAnsi="Cambria" w:cs="Arial"/>
+          <w:sz w:val="24"/>
+          <w:szCs w:val="24"/>
+          <w:lang w:val="nl-NL"/>
+        </w:rPr>
+        <w:t>,</w:t>
+      </w:r>
+      <w:r>
+        <w:rPr>
+          <w:rFonts w:ascii="Cambria" w:eastAsia="Calibri" w:hAnsi="Cambria" w:cs="Arial"/>
+          <w:sz w:val="24"/>
+          <w:szCs w:val="24"/>
+          <w:lang w:val="nl-NL"/>
+        </w:rPr>
+        <w:t xml:space="preserve"> E. G. (2022, April). </w:t>
+      </w:r>
+      <w:r>
+        <w:rPr>
+          <w:rFonts w:ascii="Cambria" w:hAnsi="Cambria" w:cs="Arial"/>
+          <w:sz w:val="24"/>
+          <w:szCs w:val="24"/>
+        </w:rPr>
+        <w:t>Which working memory model accounts best for target representation in the attentional blink?</w:t>
+      </w:r>
+      <w:r>
+        <w:rPr>
+          <w:rFonts w:ascii="Cambria" w:hAnsi="Cambria" w:cs="Arial"/>
+          <w:sz w:val="24"/>
+          <w:szCs w:val="24"/>
+        </w:rPr>
+        <w:t xml:space="preserve"> </w:t>
+      </w:r>
+      <w:r>
+        <w:rPr>
+          <w:rFonts w:ascii="Cambria" w:eastAsia="Calibri" w:hAnsi="Cambria" w:cs="Arial"/>
+          <w:sz w:val="24"/>
+          <w:szCs w:val="24"/>
+        </w:rPr>
+        <w:t xml:space="preserve">Poster Session presented </w:t>
+      </w:r>
+      <w:r>
+        <w:rPr>
+          <w:rFonts w:ascii="Cambria" w:hAnsi="Cambria" w:cs="Arial"/>
+          <w:sz w:val="24"/>
+          <w:szCs w:val="24"/>
+        </w:rPr>
+        <w:t>at t</w:t>
+      </w:r>
+      <w:r>
+        <w:rPr>
+          <w:rFonts w:ascii="Cambria" w:hAnsi="Cambria" w:cs="Arial"/>
+          <w:sz w:val="24"/>
+          <w:szCs w:val="24"/>
+        </w:rPr>
+        <w:t>he 1</w:t>
+      </w:r>
+      <w:r>
+        <w:rPr>
+          <w:rFonts w:ascii="Cambria" w:hAnsi="Cambria" w:cs="Arial"/>
+          <w:sz w:val="24"/>
+          <w:szCs w:val="24"/>
+        </w:rPr>
+        <w:t>8</w:t>
+      </w:r>
+      <w:r>
+        <w:rPr>
+          <w:rFonts w:ascii="Cambria" w:hAnsi="Cambria" w:cs="Arial"/>
+          <w:sz w:val="24"/>
+          <w:szCs w:val="24"/>
+        </w:rPr>
+        <w:t xml:space="preserve">th NVP Winter Conference </w:t>
+      </w:r>
+      <w:r>
+        <w:rPr>
+          <w:rFonts w:ascii="Cambria" w:hAnsi="Cambria" w:cs="Arial"/>
+          <w:sz w:val="24"/>
+          <w:szCs w:val="24"/>
+        </w:rPr>
+        <w:t xml:space="preserve">in </w:t>
+      </w:r>
+      <w:proofErr w:type="spellStart"/>
+      <w:r>
+        <w:rPr>
+          <w:rFonts w:ascii="Cambria" w:hAnsi="Cambria" w:cs="Arial"/>
+          <w:sz w:val="24"/>
+          <w:szCs w:val="24"/>
+        </w:rPr>
+        <w:t>Egmond</w:t>
+      </w:r>
+      <w:proofErr w:type="spellEnd"/>
+      <w:r>
+        <w:rPr>
+          <w:rFonts w:ascii="Cambria" w:hAnsi="Cambria" w:cs="Arial"/>
+          <w:sz w:val="24"/>
+          <w:szCs w:val="24"/>
+        </w:rPr>
+        <w:t xml:space="preserve">, </w:t>
+      </w:r>
+      <w:bookmarkStart w:id="0" w:name="_GoBack"/>
+      <w:bookmarkEnd w:id="0"/>
+      <w:r>
+        <w:rPr>
+          <w:rFonts w:ascii="Cambria" w:hAnsi="Cambria" w:cs="Arial"/>
+          <w:sz w:val="24"/>
+          <w:szCs w:val="24"/>
+        </w:rPr>
+        <w:t>Netherlands.</w:t>
+      </w:r>
+    </w:p>
+    <w:p>
+      <w:pPr>
+        <w:spacing w:after="60" w:line="240" w:lineRule="auto"/>
+        <w:jc w:val="both"/>
+        <w:rPr>
+          <w:rFonts w:ascii="Cambria" w:eastAsia="Calibri" w:hAnsi="Cambria" w:cs="Arial"/>
+          <w:sz w:val="24"/>
+          <w:szCs w:val="24"/>
+        </w:rPr>
+      </w:pPr>
+      <w:proofErr w:type="spellStart"/>
+      <w:r>
+        <w:rPr>
+          <w:rFonts w:ascii="Cambria" w:hAnsi="Cambria" w:cs="Arial"/>
+          <w:sz w:val="24"/>
+          <w:szCs w:val="24"/>
+        </w:rPr>
+        <w:lastRenderedPageBreak/>
+        <w:t>Altınok</w:t>
+      </w:r>
+      <w:proofErr w:type="spellEnd"/>
+      <w:r>
+        <w:rPr>
+          <w:rFonts w:ascii="Cambria" w:eastAsia="Calibri" w:hAnsi="Cambria" w:cs="Arial"/>
+          <w:sz w:val="24"/>
+          <w:szCs w:val="24"/>
+        </w:rPr>
+        <w:t xml:space="preserve">, A., Balta, G., </w:t>
+      </w:r>
+      <w:r>
+        <w:rPr>
+          <w:rFonts w:ascii="Cambria" w:eastAsia="Calibri" w:hAnsi="Cambria" w:cs="Arial"/>
+          <w:b/>
+          <w:sz w:val="24"/>
+          <w:szCs w:val="24"/>
+        </w:rPr>
+        <w:t>Karabay, A.,</w:t>
+      </w:r>
+      <w:r>
+        <w:rPr>
+          <w:rFonts w:ascii="Cambria" w:eastAsia="Calibri" w:hAnsi="Cambria" w:cs="Arial"/>
+          <w:sz w:val="24"/>
+          <w:szCs w:val="24"/>
+        </w:rPr>
+        <w:t xml:space="preserve"> &amp; </w:t>
+      </w:r>
+      <w:proofErr w:type="spellStart"/>
+      <w:r>
+        <w:rPr>
+          <w:rFonts w:ascii="Cambria" w:eastAsia="Calibri" w:hAnsi="Cambria" w:cs="Arial"/>
+          <w:sz w:val="24"/>
+          <w:szCs w:val="24"/>
+        </w:rPr>
+        <w:t>Akyürek</w:t>
+      </w:r>
+      <w:proofErr w:type="spellEnd"/>
+      <w:r>
+        <w:rPr>
+          <w:rFonts w:ascii="Cambria" w:hAnsi="Cambria" w:cs="Arial"/>
+          <w:sz w:val="24"/>
+          <w:szCs w:val="24"/>
+        </w:rPr>
+        <w:t>,</w:t>
+      </w:r>
+      <w:r>
+        <w:rPr>
+          <w:rFonts w:ascii="Cambria" w:eastAsia="Calibri" w:hAnsi="Cambria" w:cs="Arial"/>
+          <w:sz w:val="24"/>
+          <w:szCs w:val="24"/>
+        </w:rPr>
+        <w:t xml:space="preserve"> E. G. (</w:t>
+      </w:r>
+      <w:r>
+        <w:rPr>
+          <w:rFonts w:ascii="Cambria" w:eastAsia="Calibri" w:hAnsi="Cambria" w:cs="Arial"/>
+          <w:sz w:val="24"/>
+          <w:szCs w:val="24"/>
+        </w:rPr>
+        <w:t>2022</w:t>
+      </w:r>
+      <w:r>
+        <w:rPr>
+          <w:rFonts w:ascii="Cambria" w:eastAsia="Calibri" w:hAnsi="Cambria" w:cs="Arial"/>
+          <w:sz w:val="24"/>
+          <w:szCs w:val="24"/>
+        </w:rPr>
+        <w:t xml:space="preserve">, </w:t>
+      </w:r>
+      <w:r>
+        <w:rPr>
+          <w:rFonts w:ascii="Cambria" w:eastAsia="Calibri" w:hAnsi="Cambria" w:cs="Arial"/>
+          <w:sz w:val="24"/>
+          <w:szCs w:val="24"/>
+        </w:rPr>
+        <w:t>April</w:t>
+      </w:r>
+      <w:r>
+        <w:rPr>
+          <w:rFonts w:ascii="Cambria" w:eastAsia="Calibri" w:hAnsi="Cambria" w:cs="Arial"/>
+          <w:sz w:val="24"/>
+          <w:szCs w:val="24"/>
+        </w:rPr>
+        <w:t>).</w:t>
+      </w:r>
+      <w:r>
+        <w:rPr>
+          <w:rFonts w:ascii="Cambria" w:eastAsia="Calibri" w:hAnsi="Cambria" w:cs="Arial"/>
+          <w:sz w:val="24"/>
+          <w:szCs w:val="24"/>
+        </w:rPr>
+        <w:t xml:space="preserve"> The effects of gamma-aminobutyric acid (GABA) on working memory and attention</w:t>
+      </w:r>
+      <w:r>
+        <w:rPr>
+          <w:rFonts w:ascii="Cambria" w:eastAsia="Calibri" w:hAnsi="Cambria" w:cs="Arial"/>
+          <w:sz w:val="24"/>
+          <w:szCs w:val="24"/>
+        </w:rPr>
+        <w:t xml:space="preserve">. </w:t>
+      </w:r>
+      <w:r>
+        <w:rPr>
+          <w:rFonts w:ascii="Cambria" w:eastAsia="Calibri" w:hAnsi="Cambria" w:cs="Arial"/>
+          <w:sz w:val="24"/>
+          <w:szCs w:val="24"/>
+        </w:rPr>
+        <w:t xml:space="preserve">Poster Session presented </w:t>
+      </w:r>
+      <w:r>
+        <w:rPr>
+          <w:rFonts w:ascii="Cambria" w:hAnsi="Cambria" w:cs="Arial"/>
+          <w:sz w:val="24"/>
+          <w:szCs w:val="24"/>
+        </w:rPr>
+        <w:t>at t</w:t>
+      </w:r>
+      <w:r>
+        <w:rPr>
+          <w:rFonts w:ascii="Cambria" w:hAnsi="Cambria" w:cs="Arial"/>
+          <w:sz w:val="24"/>
+          <w:szCs w:val="24"/>
+        </w:rPr>
+        <w:t>he 1</w:t>
+      </w:r>
+      <w:r>
+        <w:rPr>
+          <w:rFonts w:ascii="Cambria" w:hAnsi="Cambria" w:cs="Arial"/>
+          <w:sz w:val="24"/>
+          <w:szCs w:val="24"/>
+        </w:rPr>
+        <w:t>8</w:t>
+      </w:r>
+      <w:r>
+        <w:rPr>
+          <w:rFonts w:ascii="Cambria" w:hAnsi="Cambria" w:cs="Arial"/>
+          <w:sz w:val="24"/>
+          <w:szCs w:val="24"/>
+        </w:rPr>
+        <w:t xml:space="preserve">th NVP Winter Conference </w:t>
+      </w:r>
+      <w:r>
+        <w:rPr>
+          <w:rFonts w:ascii="Cambria" w:hAnsi="Cambria" w:cs="Arial"/>
+          <w:sz w:val="24"/>
+          <w:szCs w:val="24"/>
+        </w:rPr>
+        <w:t xml:space="preserve">in </w:t>
+      </w:r>
+      <w:proofErr w:type="spellStart"/>
+      <w:r>
+        <w:rPr>
+          <w:rFonts w:ascii="Cambria" w:hAnsi="Cambria" w:cs="Arial"/>
+          <w:sz w:val="24"/>
+          <w:szCs w:val="24"/>
+        </w:rPr>
+        <w:t>Egmond</w:t>
+      </w:r>
+      <w:proofErr w:type="spellEnd"/>
+      <w:r>
+        <w:rPr>
+          <w:rFonts w:ascii="Cambria" w:hAnsi="Cambria" w:cs="Arial"/>
+          <w:sz w:val="24"/>
+          <w:szCs w:val="24"/>
+        </w:rPr>
+        <w:t>, Netherlands.</w:t>
+      </w:r>
+    </w:p>
+    <w:p>
+      <w:pPr>
+        <w:spacing w:after="60" w:line="240" w:lineRule="auto"/>
+        <w:jc w:val="both"/>
+        <w:rPr>
+          <w:rFonts w:ascii="Cambria" w:eastAsia="Calibri" w:hAnsi="Cambria" w:cs="Arial"/>
+          <w:sz w:val="24"/>
+          <w:szCs w:val="24"/>
+        </w:rPr>
+      </w:pPr>
+      <w:proofErr w:type="spellStart"/>
+      <w:r>
+        <w:rPr>
+          <w:rFonts w:ascii="Cambria" w:eastAsia="Calibri" w:hAnsi="Cambria" w:cs="Arial"/>
+          <w:sz w:val="24"/>
+          <w:szCs w:val="24"/>
+          <w:lang w:val="nl-NL"/>
+        </w:rPr>
+        <w:t>Kandemir</w:t>
+      </w:r>
+      <w:proofErr w:type="spellEnd"/>
+      <w:r>
+        <w:rPr>
+          <w:rFonts w:ascii="Cambria" w:eastAsia="Calibri" w:hAnsi="Cambria" w:cs="Arial"/>
+          <w:sz w:val="24"/>
+          <w:szCs w:val="24"/>
+          <w:lang w:val="nl-NL"/>
+        </w:rPr>
+        <w:t xml:space="preserve">, G., </w:t>
       </w:r>
       <w:r>
         <w:rPr>
@@ -5472,7 +6133,6 @@
           <w:sz w:val="24"/>
           <w:szCs w:val="24"/>
         </w:rPr>
-        <w:lastRenderedPageBreak/>
         <w:t>Karabay</w:t>
       </w:r>
       <w:r>
@@ -7665,6 +8325,7 @@
           <w:rFonts w:ascii="Cambria" w:hAnsi="Cambria"/>
           <w:i/>
         </w:rPr>
+        <w:lastRenderedPageBreak/>
         <w:t>Mindwise</w:t>
       </w:r>
       <w:proofErr w:type="spellEnd"/>
@@ -8155,7 +8816,6 @@
           <w:shd w:val="clear" w:color="auto" w:fill="FFFFFF"/>
           <w:lang w:val="nl-NL"/>
         </w:rPr>
-        <w:lastRenderedPageBreak/>
         <w:t>Autumn school: Attention</w:t>
       </w:r>
       <w:r>

</xml_diff>